<commit_message>
add models to Rmd file
</commit_message>
<xml_diff>
--- a/apache_spark.docx
+++ b/apache_spark.docx
@@ -1037,8 +1037,122 @@
           <w:rFonts w:ascii="Helvetica" w:hAnsi="Helvetica"/>
         </w:rPr>
       </w:pPr>
+      <w:r>
+        <w:rPr>
+          <w:rFonts w:ascii="Helvetica" w:hAnsi="Helvetica"/>
+        </w:rPr>
+        <w:t xml:space="preserve">External info </w:t>
+      </w:r>
       <w:bookmarkStart w:id="0" w:name="_GoBack"/>
       <w:bookmarkEnd w:id="0"/>
+    </w:p>
+    <w:p>
+      <w:pPr>
+        <w:pStyle w:val="ListParagraph"/>
+        <w:rPr>
+          <w:rFonts w:ascii="Helvetica" w:hAnsi="Helvetica"/>
+        </w:rPr>
+      </w:pPr>
+      <w:r>
+        <w:rPr>
+          <w:noProof/>
+        </w:rPr>
+        <w:drawing>
+          <wp:inline distT="0" distB="0" distL="0" distR="0" wp14:anchorId="07C23161" wp14:editId="41A35320">
+            <wp:extent cx="6315075" cy="3226536"/>
+            <wp:effectExtent l="0" t="0" r="0" b="0"/>
+            <wp:docPr id="16" name="Picture 16"/>
+            <wp:cNvGraphicFramePr>
+              <a:graphicFrameLocks xmlns:a="http://schemas.openxmlformats.org/drawingml/2006/main" noChangeAspect="1"/>
+            </wp:cNvGraphicFramePr>
+            <a:graphic xmlns:a="http://schemas.openxmlformats.org/drawingml/2006/main">
+              <a:graphicData uri="http://schemas.openxmlformats.org/drawingml/2006/picture">
+                <pic:pic xmlns:pic="http://schemas.openxmlformats.org/drawingml/2006/picture">
+                  <pic:nvPicPr>
+                    <pic:cNvPr id="1" name=""/>
+                    <pic:cNvPicPr/>
+                  </pic:nvPicPr>
+                  <pic:blipFill>
+                    <a:blip r:embed="rId20"/>
+                    <a:stretch>
+                      <a:fillRect/>
+                    </a:stretch>
+                  </pic:blipFill>
+                  <pic:spPr>
+                    <a:xfrm>
+                      <a:off x="0" y="0"/>
+                      <a:ext cx="6354698" cy="3246781"/>
+                    </a:xfrm>
+                    <a:prstGeom prst="rect">
+                      <a:avLst/>
+                    </a:prstGeom>
+                  </pic:spPr>
+                </pic:pic>
+              </a:graphicData>
+            </a:graphic>
+          </wp:inline>
+        </w:drawing>
+      </w:r>
+    </w:p>
+    <w:p>
+      <w:pPr>
+        <w:pStyle w:val="ListParagraph"/>
+        <w:rPr>
+          <w:rFonts w:ascii="Helvetica" w:hAnsi="Helvetica"/>
+        </w:rPr>
+      </w:pPr>
+      <w:r>
+        <w:rPr>
+          <w:noProof/>
+        </w:rPr>
+        <w:drawing>
+          <wp:inline distT="0" distB="0" distL="0" distR="0" wp14:anchorId="34E08947" wp14:editId="76E5089D">
+            <wp:extent cx="6296025" cy="540992"/>
+            <wp:effectExtent l="0" t="0" r="0" b="0"/>
+            <wp:docPr id="18" name="Picture 18"/>
+            <wp:cNvGraphicFramePr>
+              <a:graphicFrameLocks xmlns:a="http://schemas.openxmlformats.org/drawingml/2006/main" noChangeAspect="1"/>
+            </wp:cNvGraphicFramePr>
+            <a:graphic xmlns:a="http://schemas.openxmlformats.org/drawingml/2006/main">
+              <a:graphicData uri="http://schemas.openxmlformats.org/drawingml/2006/picture">
+                <pic:pic xmlns:pic="http://schemas.openxmlformats.org/drawingml/2006/picture">
+                  <pic:nvPicPr>
+                    <pic:cNvPr id="1" name=""/>
+                    <pic:cNvPicPr/>
+                  </pic:nvPicPr>
+                  <pic:blipFill>
+                    <a:blip r:embed="rId21"/>
+                    <a:stretch>
+                      <a:fillRect/>
+                    </a:stretch>
+                  </pic:blipFill>
+                  <pic:spPr>
+                    <a:xfrm>
+                      <a:off x="0" y="0"/>
+                      <a:ext cx="6370743" cy="547412"/>
+                    </a:xfrm>
+                    <a:prstGeom prst="rect">
+                      <a:avLst/>
+                    </a:prstGeom>
+                  </pic:spPr>
+                </pic:pic>
+              </a:graphicData>
+            </a:graphic>
+          </wp:inline>
+        </w:drawing>
+      </w:r>
+    </w:p>
+    <w:p>
+      <w:pPr>
+        <w:pStyle w:val="ListParagraph"/>
+        <w:numPr>
+          <w:ilvl w:val="0"/>
+          <w:numId w:val="1"/>
+        </w:numPr>
+        <w:rPr>
+          <w:rFonts w:ascii="Helvetica" w:hAnsi="Helvetica"/>
+        </w:rPr>
+      </w:pPr>
     </w:p>
     <w:sectPr>
       <w:pgSz w:w="12240" w:h="15840" w:code="1"/>

</xml_diff>